<commit_message>
V1.1 Realizaciones de casos de uso
</commit_message>
<xml_diff>
--- a/disenio/Realización de Caso de uso SEG10.docx
+++ b/disenio/Realización de Caso de uso SEG10.docx
@@ -7,55 +7,14 @@
         <w:pStyle w:val="Heading"/>
         <w:jc w:val="right"/>
       </w:pPr>
-      <w:r>
-        <w:t xml:space="preserve">Sistema Integrado de </w:t>
-      </w:r>
-      <w:r>
-        <w:t>Información</w:t>
-      </w:r>
-      <w:r>
-        <w:t xml:space="preserve"> “Comunidad Colciencias” Módulo Seguimiento</w:t>
-      </w:r>
-    </w:p>
+    </w:p>
+    <w:p/>
+    <w:p/>
     <w:p>
       <w:pPr>
         <w:pStyle w:val="Heading"/>
         <w:jc w:val="right"/>
       </w:pPr>
-      <w:r>
-        <w:fldChar w:fldCharType="begin"/>
-      </w:r>
-      <w:r>
-        <w:instrText>TITLE</w:instrText>
-      </w:r>
-      <w:r>
-        <w:fldChar w:fldCharType="separate"/>
-      </w:r>
-      <w:r>
-        <w:t>Use-Case-</w:t>
-      </w:r>
-      <w:proofErr w:type="spellStart"/>
-      <w:r>
-        <w:t>Realization</w:t>
-      </w:r>
-      <w:proofErr w:type="spellEnd"/>
-      <w:r>
-        <w:t xml:space="preserve"> </w:t>
-      </w:r>
-      <w:proofErr w:type="spellStart"/>
-      <w:r>
-        <w:t>Specification</w:t>
-      </w:r>
-      <w:proofErr w:type="spellEnd"/>
-      <w:r>
-        <w:t xml:space="preserve">: </w:t>
-      </w:r>
-      <w:r>
-        <w:fldChar w:fldCharType="end"/>
-      </w:r>
-      <w:r>
-        <w:t>Evaluar Informes Técnicos-Financieros</w:t>
-      </w:r>
     </w:p>
     <w:p>
       <w:pPr>
@@ -67,6 +26,80 @@
       <w:pPr>
         <w:pStyle w:val="Heading"/>
         <w:jc w:val="right"/>
+      </w:pPr>
+    </w:p>
+    <w:p/>
+    <w:p>
+      <w:pPr>
+        <w:pStyle w:val="Heading"/>
+        <w:jc w:val="right"/>
+      </w:pPr>
+    </w:p>
+    <w:p>
+      <w:pPr>
+        <w:pStyle w:val="Heading"/>
+        <w:jc w:val="right"/>
+      </w:pPr>
+      <w:r>
+        <w:t xml:space="preserve">Sistema Integrado de </w:t>
+      </w:r>
+      <w:r>
+        <w:t>Información</w:t>
+      </w:r>
+      <w:r>
+        <w:t xml:space="preserve"> “Comunidad Colciencias” Módulo Seguimiento</w:t>
+      </w:r>
+    </w:p>
+    <w:p>
+      <w:pPr>
+        <w:pStyle w:val="Heading"/>
+        <w:jc w:val="right"/>
+      </w:pPr>
+      <w:r>
+        <w:fldChar w:fldCharType="begin"/>
+      </w:r>
+      <w:r>
+        <w:instrText>TITLE</w:instrText>
+      </w:r>
+      <w:r>
+        <w:fldChar w:fldCharType="separate"/>
+      </w:r>
+      <w:r>
+        <w:t>Use-Case-</w:t>
+      </w:r>
+      <w:proofErr w:type="spellStart"/>
+      <w:r>
+        <w:t>Realization</w:t>
+      </w:r>
+      <w:proofErr w:type="spellEnd"/>
+      <w:r>
+        <w:t xml:space="preserve"> </w:t>
+      </w:r>
+      <w:proofErr w:type="spellStart"/>
+      <w:r>
+        <w:t>Specification</w:t>
+      </w:r>
+      <w:proofErr w:type="spellEnd"/>
+      <w:r>
+        <w:t xml:space="preserve">: </w:t>
+      </w:r>
+      <w:r>
+        <w:fldChar w:fldCharType="end"/>
+      </w:r>
+      <w:r>
+        <w:t>Evaluar Informes Técnicos-Financieros</w:t>
+      </w:r>
+    </w:p>
+    <w:p>
+      <w:pPr>
+        <w:pStyle w:val="Heading"/>
+        <w:jc w:val="right"/>
+      </w:pPr>
+    </w:p>
+    <w:p>
+      <w:pPr>
+        <w:pStyle w:val="Heading"/>
+        <w:jc w:val="right"/>
         <w:rPr>
           <w:sz w:val="28"/>
         </w:rPr>
@@ -83,8 +116,28 @@
         <w:rPr>
           <w:sz w:val="28"/>
         </w:rPr>
-        <w:t xml:space="preserve"> 1.0</w:t>
-      </w:r>
+        <w:t xml:space="preserve"> </w:t>
+      </w:r>
+      <w:r>
+        <w:rPr>
+          <w:sz w:val="28"/>
+        </w:rPr>
+        <w:t>1</w:t>
+      </w:r>
+      <w:r>
+        <w:rPr>
+          <w:sz w:val="28"/>
+        </w:rPr>
+        <w:t>.</w:t>
+      </w:r>
+      <w:r>
+        <w:rPr>
+          <w:sz w:val="28"/>
+        </w:rPr>
+        <w:t>1</w:t>
+      </w:r>
+      <w:bookmarkStart w:id="0" w:name="_GoBack"/>
+      <w:bookmarkEnd w:id="0"/>
     </w:p>
     <w:p>
       <w:pPr>
@@ -100,6 +153,7 @@
         <w:pStyle w:val="Heading"/>
       </w:pPr>
     </w:p>
+    <w:p/>
     <w:p>
       <w:pPr>
         <w:pStyle w:val="Heading"/>
@@ -115,61 +169,10 @@
         <w:pStyle w:val="Heading"/>
       </w:pPr>
     </w:p>
-    <w:p>
-      <w:pPr>
-        <w:pStyle w:val="Heading"/>
-      </w:pPr>
-    </w:p>
-    <w:p>
-      <w:pPr>
-        <w:pStyle w:val="Heading"/>
-      </w:pPr>
-    </w:p>
-    <w:p>
-      <w:pPr>
-        <w:pStyle w:val="Heading"/>
-      </w:pPr>
-    </w:p>
-    <w:p>
-      <w:pPr>
-        <w:pStyle w:val="Heading"/>
-      </w:pPr>
-    </w:p>
-    <w:p>
-      <w:pPr>
-        <w:pStyle w:val="Heading"/>
-      </w:pPr>
-    </w:p>
-    <w:p>
-      <w:pPr>
-        <w:pStyle w:val="Heading"/>
-      </w:pPr>
-    </w:p>
-    <w:p>
-      <w:pPr>
-        <w:pStyle w:val="Heading"/>
-      </w:pPr>
-    </w:p>
-    <w:p>
-      <w:pPr>
-        <w:pStyle w:val="Heading"/>
-      </w:pPr>
-    </w:p>
-    <w:p>
-      <w:pPr>
-        <w:pStyle w:val="Heading"/>
-      </w:pPr>
-    </w:p>
-    <w:p>
-      <w:pPr>
-        <w:pStyle w:val="Heading"/>
-      </w:pPr>
-    </w:p>
-    <w:p>
-      <w:pPr>
-        <w:pStyle w:val="Heading"/>
-      </w:pPr>
-    </w:p>
+    <w:p/>
+    <w:p/>
+    <w:p/>
+    <w:p/>
     <w:p>
       <w:pPr>
         <w:pStyle w:val="Heading"/>
@@ -479,12 +482,7 @@
             </w:r>
             <w:r>
               <w:br/>
-              <w:t>Nelson A.</w:t>
-            </w:r>
-            <w:bookmarkStart w:id="0" w:name="_GoBack"/>
-            <w:bookmarkEnd w:id="0"/>
-            <w:r>
-              <w:t xml:space="preserve"> Castillo S</w:t>
+              <w:t>Nelson A. Castillo S</w:t>
             </w:r>
           </w:p>
         </w:tc>
@@ -509,6 +507,9 @@
               <w:pStyle w:val="Tabletext"/>
               <w:snapToGrid w:val="0"/>
             </w:pPr>
+            <w:r>
+              <w:t>05/Oct/2014</w:t>
+            </w:r>
           </w:p>
         </w:tc>
         <w:tc>
@@ -530,6 +531,9 @@
               <w:pStyle w:val="Tabletext"/>
               <w:snapToGrid w:val="0"/>
             </w:pPr>
+            <w:r>
+              <w:t>1.1</w:t>
+            </w:r>
           </w:p>
         </w:tc>
         <w:tc>
@@ -551,6 +555,9 @@
               <w:pStyle w:val="Tabletext"/>
               <w:snapToGrid w:val="0"/>
             </w:pPr>
+            <w:r>
+              <w:t>Cambios de diseño en el formato</w:t>
+            </w:r>
           </w:p>
         </w:tc>
         <w:tc>
@@ -572,6 +579,13 @@
               <w:pStyle w:val="Tabletext"/>
               <w:snapToGrid w:val="0"/>
             </w:pPr>
+            <w:r>
+              <w:t>Gustavo A López B</w:t>
+            </w:r>
+            <w:r>
+              <w:br/>
+              <w:t>Nelson A. Castillo S</w:t>
+            </w:r>
           </w:p>
         </w:tc>
       </w:tr>
@@ -3819,10 +3833,12 @@
     <w:sectPr>
       <w:headerReference w:type="default" r:id="rId13"/>
       <w:footerReference w:type="default" r:id="rId14"/>
+      <w:headerReference w:type="first" r:id="rId15"/>
       <w:pgSz w:w="12240" w:h="15840"/>
       <w:pgMar w:top="1440" w:right="1440" w:bottom="1440" w:left="1440" w:header="720" w:footer="720" w:gutter="0"/>
       <w:cols w:space="720"/>
       <w:formProt w:val="0"/>
+      <w:titlePg/>
       <w:docGrid w:linePitch="360"/>
     </w:sectPr>
   </w:body>
@@ -4153,7 +4169,13 @@
           </w:r>
           <w:proofErr w:type="spellEnd"/>
           <w:r>
-            <w:t>:           1.0</w:t>
+            <w:t>:           1</w:t>
+          </w:r>
+          <w:r>
+            <w:t>.</w:t>
+          </w:r>
+          <w:r>
+            <w:t>1</w:t>
           </w:r>
         </w:p>
       </w:tc>
@@ -4261,6 +4283,70 @@
       </w:tc>
     </w:tr>
   </w:tbl>
+  <w:p>
+    <w:pPr>
+      <w:pStyle w:val="Encabezado"/>
+    </w:pPr>
+  </w:p>
+</w:hdr>
+</file>
+
+<file path=word/header2.xml><?xml version="1.0" encoding="utf-8"?>
+<w:hdr xmlns:wpc="http://schemas.microsoft.com/office/word/2010/wordprocessingCanvas" xmlns:mc="http://schemas.openxmlformats.org/markup-compatibility/2006" xmlns:o="urn:schemas-microsoft-com:office:office" xmlns:r="http://schemas.openxmlformats.org/officeDocument/2006/relationships" xmlns:m="http://schemas.openxmlformats.org/officeDocument/2006/math" xmlns:v="urn:schemas-microsoft-com:vml" xmlns:wp14="http://schemas.microsoft.com/office/word/2010/wordprocessingDrawing" xmlns:wp="http://schemas.openxmlformats.org/drawingml/2006/wordprocessingDrawing" xmlns:w10="urn:schemas-microsoft-com:office:word" xmlns:w="http://schemas.openxmlformats.org/wordprocessingml/2006/main" xmlns:w14="http://schemas.microsoft.com/office/word/2010/wordml" xmlns:w15="http://schemas.microsoft.com/office/word/2012/wordml" xmlns:wpg="http://schemas.microsoft.com/office/word/2010/wordprocessingGroup" xmlns:wpi="http://schemas.microsoft.com/office/word/2010/wordprocessingInk" xmlns:wne="http://schemas.microsoft.com/office/word/2006/wordml" xmlns:wps="http://schemas.microsoft.com/office/word/2010/wordprocessingShape" mc:Ignorable="w14 w15 wp14">
+  <w:p>
+    <w:pPr>
+      <w:rPr>
+        <w:sz w:val="24"/>
+      </w:rPr>
+    </w:pPr>
+  </w:p>
+  <w:p>
+    <w:pPr>
+      <w:pBdr>
+        <w:top w:val="single" w:sz="6" w:space="1" w:color="auto"/>
+      </w:pBdr>
+      <w:rPr>
+        <w:sz w:val="24"/>
+      </w:rPr>
+    </w:pPr>
+  </w:p>
+  <w:p>
+    <w:pPr>
+      <w:pBdr>
+        <w:bottom w:val="single" w:sz="6" w:space="1" w:color="auto"/>
+      </w:pBdr>
+      <w:jc w:val="right"/>
+      <w:rPr>
+        <w:rFonts w:ascii="Arial" w:hAnsi="Arial"/>
+        <w:b/>
+        <w:sz w:val="36"/>
+      </w:rPr>
+    </w:pPr>
+    <w:r>
+      <w:rPr>
+        <w:rFonts w:ascii="Arial" w:hAnsi="Arial"/>
+        <w:b/>
+        <w:sz w:val="36"/>
+      </w:rPr>
+      <w:t>Universidad del Quindío</w:t>
+    </w:r>
+  </w:p>
+  <w:p>
+    <w:pPr>
+      <w:pBdr>
+        <w:bottom w:val="single" w:sz="6" w:space="1" w:color="auto"/>
+      </w:pBdr>
+      <w:jc w:val="right"/>
+      <w:rPr>
+        <w:sz w:val="24"/>
+      </w:rPr>
+    </w:pPr>
+  </w:p>
+  <w:p>
+    <w:pPr>
+      <w:pStyle w:val="Encabezado"/>
+    </w:pPr>
+  </w:p>
   <w:p>
     <w:pPr>
       <w:pStyle w:val="Encabezado"/>
@@ -5998,6 +6084,7 @@
     <w:name w:val="Encabezado Car"/>
     <w:basedOn w:val="Fuentedeprrafopredeter"/>
     <w:link w:val="Encabezado"/>
+    <w:uiPriority w:val="99"/>
     <w:rsid w:val="002F1948"/>
     <w:rPr>
       <w:rFonts w:ascii="Times New Roman" w:eastAsia="Times New Roman" w:hAnsi="Times New Roman" w:cs="Times New Roman"/>

</xml_diff>